<commit_message>
Arrumando erro de formatação no .doc
</commit_message>
<xml_diff>
--- a/Atividade 2/PROGRAMAÇÃO WEB.docx
+++ b/Atividade 2/PROGRAMAÇÃO WEB.docx
@@ -1378,7 +1378,6 @@
           <w:szCs w:val="24"/>
         </w:rPr>
       </w:pPr>
-      <w:bookmarkStart w:id="2" w:name="_GoBack"/>
       <w:r>
         <w:rPr>
           <w:rFonts w:ascii="Arial" w:hAnsi="Arial" w:cs="Arial"/>
@@ -1414,7 +1413,6 @@
         <w:t xml:space="preserve"> </w:t>
       </w:r>
     </w:p>
-    <w:bookmarkEnd w:id="2"/>
     <w:p>
       <w:pPr>
         <w:jc w:val="both"/>
@@ -1446,7 +1444,7 @@
           <w:szCs w:val="24"/>
         </w:rPr>
       </w:pPr>
-      <w:bookmarkStart w:id="3" w:name="_Toc79444988"/>
+      <w:bookmarkStart w:id="2" w:name="_Toc79444988"/>
       <w:r>
         <w:rPr>
           <w:rFonts w:ascii="Arial" w:hAnsi="Arial" w:cs="Arial"/>
@@ -1458,7 +1456,7 @@
         </w:rPr>
         <w:t>CSS</w:t>
       </w:r>
-      <w:bookmarkEnd w:id="3"/>
+      <w:bookmarkEnd w:id="2"/>
     </w:p>
     <w:p>
       <w:pPr>
@@ -1647,7 +1645,7 @@
           <w:szCs w:val="24"/>
         </w:rPr>
       </w:pPr>
-      <w:bookmarkStart w:id="4" w:name="_Toc79444989"/>
+      <w:bookmarkStart w:id="3" w:name="_Toc79444989"/>
       <w:r>
         <w:rPr>
           <w:rFonts w:ascii="Arial" w:hAnsi="Arial" w:cs="Arial"/>
@@ -1659,43 +1657,45 @@
         </w:rPr>
         <w:t>Conclusão</w:t>
       </w:r>
+      <w:bookmarkEnd w:id="3"/>
+    </w:p>
+    <w:p>
+      <w:pPr>
+        <w:jc w:val="both"/>
+        <w:rPr>
+          <w:rFonts w:ascii="Arial" w:hAnsi="Arial" w:cs="Arial"/>
+          <w:sz w:val="24"/>
+          <w:szCs w:val="24"/>
+        </w:rPr>
+      </w:pPr>
+      <w:r>
+        <w:rPr>
+          <w:rFonts w:ascii="Arial" w:hAnsi="Arial" w:cs="Arial"/>
+          <w:sz w:val="24"/>
+          <w:szCs w:val="24"/>
+        </w:rPr>
+        <w:t xml:space="preserve">Nos dias de hoje é impossível em pensar na utilização de sites que não sejam responsivos. É necessário para uma melhor usabilidade do usuário, para que as atividades sejam feitas com a menor ocorrência de erro possível, melhorando assim os processos e resultando na apuração desejada. </w:t>
+      </w:r>
+    </w:p>
+    <w:p>
+      <w:pPr>
+        <w:jc w:val="both"/>
+        <w:rPr>
+          <w:rFonts w:ascii="Arial" w:hAnsi="Arial" w:cs="Arial"/>
+          <w:sz w:val="24"/>
+          <w:szCs w:val="24"/>
+        </w:rPr>
+      </w:pPr>
+      <w:r>
+        <w:rPr>
+          <w:rFonts w:ascii="Arial" w:hAnsi="Arial" w:cs="Arial"/>
+          <w:sz w:val="24"/>
+          <w:szCs w:val="24"/>
+        </w:rPr>
+        <w:br w:type="page"/>
+      </w:r>
+      <w:bookmarkStart w:id="4" w:name="_GoBack"/>
       <w:bookmarkEnd w:id="4"/>
-    </w:p>
-    <w:p>
-      <w:pPr>
-        <w:jc w:val="both"/>
-        <w:rPr>
-          <w:rFonts w:ascii="Arial" w:hAnsi="Arial" w:cs="Arial"/>
-          <w:sz w:val="24"/>
-          <w:szCs w:val="24"/>
-        </w:rPr>
-      </w:pPr>
-      <w:r>
-        <w:rPr>
-          <w:rFonts w:ascii="Arial" w:hAnsi="Arial" w:cs="Arial"/>
-          <w:sz w:val="24"/>
-          <w:szCs w:val="24"/>
-        </w:rPr>
-        <w:t xml:space="preserve">Nos dias de hoje é impossível em pensar na utilização de sites que não sejam responsivos. É necessário para uma melhor usabilidade do usuário, para que as atividades sejam feitas com a menor ocorrência de erro possível, melhorando assim os processos e resultando na apuração desejada. </w:t>
-      </w:r>
-    </w:p>
-    <w:p>
-      <w:pPr>
-        <w:jc w:val="both"/>
-        <w:rPr>
-          <w:rFonts w:ascii="Arial" w:hAnsi="Arial" w:cs="Arial"/>
-          <w:sz w:val="24"/>
-          <w:szCs w:val="24"/>
-        </w:rPr>
-      </w:pPr>
-      <w:r>
-        <w:rPr>
-          <w:rFonts w:ascii="Arial" w:hAnsi="Arial" w:cs="Arial"/>
-          <w:sz w:val="24"/>
-          <w:szCs w:val="24"/>
-        </w:rPr>
-        <w:br w:type="page"/>
-      </w:r>
     </w:p>
     <w:p>
       <w:pPr>
@@ -1734,6 +1734,7 @@
     </w:p>
     <w:p>
       <w:pPr>
+        <w:jc w:val="both"/>
         <w:rPr>
           <w:rFonts w:ascii="Arial" w:hAnsi="Arial" w:cs="Arial"/>
           <w:sz w:val="28"/>
@@ -2972,7 +2973,7 @@
 </file>
 
 <file path=customXml/itemProps1.xml><?xml version="1.0" encoding="utf-8"?>
-<ds:datastoreItem xmlns:ds="http://schemas.openxmlformats.org/officeDocument/2006/customXml" ds:itemID="{8ACC834C-99A8-4A03-9AFF-ACD8E14683A6}">
+<ds:datastoreItem xmlns:ds="http://schemas.openxmlformats.org/officeDocument/2006/customXml" ds:itemID="{B3FF50D5-4B3B-4CE8-AA23-D416C6C6EFF8}">
   <ds:schemaRefs>
     <ds:schemaRef ds:uri="http://schemas.openxmlformats.org/officeDocument/2006/bibliography"/>
   </ds:schemaRefs>

</xml_diff>